<commit_message>
BAS-02 complete. BAS-03 WIP.
</commit_message>
<xml_diff>
--- a/SOP/132-494-SOP.docx
+++ b/SOP/132-494-SOP.docx
@@ -162,23 +162,7 @@
                   <w:sz w:val="32"/>
                   <w:szCs w:val="28"/>
                 </w:rPr>
-                <w:t xml:space="preserve">th </w:t>
-              </w:r>
-              <w:proofErr w:type="spellStart"/>
-              <w:r>
-                <w:rPr>
-                  <w:sz w:val="32"/>
-                  <w:szCs w:val="28"/>
-                </w:rPr>
-                <w:t>vFighter</w:t>
-              </w:r>
-              <w:proofErr w:type="spellEnd"/>
-              <w:r>
-                <w:rPr>
-                  <w:sz w:val="32"/>
-                  <w:szCs w:val="28"/>
-                </w:rPr>
-                <w:t xml:space="preserve"> Squadron</w:t>
+                <w:t>th vFighter Squadron</w:t>
               </w:r>
             </w:p>
           </w:sdtContent>
@@ -358,14 +342,7 @@
                         <w:rPr>
                           <w:color w:val="808080" w:themeColor="accent4"/>
                         </w:rPr>
-                        <w:t xml:space="preserve">This work is licensed under </w:t>
-                      </w:r>
-                      <w:proofErr w:type="spellStart"/>
-                      <w:r>
-                        <w:rPr>
-                          <w:color w:val="808080" w:themeColor="accent4"/>
-                        </w:rPr>
-                        <w:t>a</w:t>
+                        <w:t>This work is licensed under a</w:t>
                       </w:r>
                       <w:hyperlink r:id="rId12" w:history="1">
                         <w:r>
@@ -373,47 +350,7 @@
                             <w:rStyle w:val="Hyperlink"/>
                             <w:color w:val="808080" w:themeColor="accent4"/>
                           </w:rPr>
-                          <w:t>Creative</w:t>
-                        </w:r>
-                        <w:proofErr w:type="spellEnd"/>
-                        <w:r>
-                          <w:rPr>
-                            <w:rStyle w:val="Hyperlink"/>
-                            <w:color w:val="808080" w:themeColor="accent4"/>
-                          </w:rPr>
-                          <w:t xml:space="preserve"> Commons Attribution-</w:t>
-                        </w:r>
-                        <w:proofErr w:type="spellStart"/>
-                        <w:r>
-                          <w:rPr>
-                            <w:rStyle w:val="Hyperlink"/>
-                            <w:color w:val="808080" w:themeColor="accent4"/>
-                          </w:rPr>
-                          <w:t>ShareAlike</w:t>
-                        </w:r>
-                        <w:proofErr w:type="spellEnd"/>
-                        <w:r>
-                          <w:rPr>
-                            <w:rStyle w:val="Hyperlink"/>
-                            <w:color w:val="808080" w:themeColor="accent4"/>
-                          </w:rPr>
-                          <w:t xml:space="preserve"> 3.0 </w:t>
-                        </w:r>
-                        <w:proofErr w:type="spellStart"/>
-                        <w:r>
-                          <w:rPr>
-                            <w:rStyle w:val="Hyperlink"/>
-                            <w:color w:val="808080" w:themeColor="accent4"/>
-                          </w:rPr>
-                          <w:t>Unported</w:t>
-                        </w:r>
-                        <w:proofErr w:type="spellEnd"/>
-                        <w:r>
-                          <w:rPr>
-                            <w:rStyle w:val="Hyperlink"/>
-                            <w:color w:val="808080" w:themeColor="accent4"/>
-                          </w:rPr>
-                          <w:t xml:space="preserve"> License</w:t>
+                          <w:t>Creative Commons Attribution-ShareAlike 3.0 Unported License</w:t>
                         </w:r>
                       </w:hyperlink>
                       <w:r>
@@ -843,6 +780,36 @@
               </w:rPr>
               <w:t>.0 – Total rewrite and initial release</w:t>
             </w:r>
+            <w:r>
+              <w:rPr>
+                <w:iCs/>
+              </w:rPr>
+              <w:t>.</w:t>
+            </w:r>
+          </w:p>
+          <w:p>
+            <w:pPr>
+              <w:tabs>
+                <w:tab w:val="left" w:pos="5556"/>
+              </w:tabs>
+              <w:contextualSpacing/>
+              <w:cnfStyle w:val="000000100000" w:firstRow="0" w:lastRow="0" w:firstColumn="0" w:lastColumn="0" w:oddVBand="0" w:evenVBand="0" w:oddHBand="1" w:evenHBand="0" w:firstRowFirstColumn="0" w:firstRowLastColumn="0" w:lastRowFirstColumn="0" w:lastRowLastColumn="0"/>
+              <w:rPr>
+                <w:iCs/>
+              </w:rPr>
+            </w:pPr>
+            <w:r>
+              <w:rPr>
+                <w:iCs/>
+              </w:rPr>
+              <w:t>2.1 – Included a direction to squawk 7600 on radio fail. Added naming conventions for PRI and AUX radios.</w:t>
+            </w:r>
+            <w:r>
+              <w:rPr>
+                <w:iCs/>
+              </w:rPr>
+              <w:t xml:space="preserve"> Added an altitude restriction for run and break recoveries at airfields.</w:t>
+            </w:r>
           </w:p>
         </w:tc>
       </w:tr>
@@ -902,7 +869,7 @@
         <w:contextualSpacing/>
       </w:pPr>
     </w:p>
-    <w:bookmarkStart w:id="0" w:name="_Toc49194089" w:displacedByCustomXml="next"/>
+    <w:bookmarkStart w:id="0" w:name="_Toc52018332" w:displacedByCustomXml="next"/>
     <w:sdt>
       <w:sdtPr>
         <w:rPr>
@@ -958,7 +925,7 @@
           <w:r>
             <w:fldChar w:fldCharType="separate"/>
           </w:r>
-          <w:hyperlink w:anchor="_Toc49194089" w:history="1">
+          <w:hyperlink w:anchor="_Toc52018332" w:history="1">
             <w:r>
               <w:rPr>
                 <w:rStyle w:val="Hyperlink"/>
@@ -1001,7 +968,7 @@
                 <w:noProof/>
                 <w:webHidden/>
               </w:rPr>
-              <w:instrText xml:space="preserve"> PAGEREF _Toc49194089 \h </w:instrText>
+              <w:instrText xml:space="preserve"> PAGEREF _Toc52018332 \h </w:instrText>
             </w:r>
             <w:r>
               <w:rPr>
@@ -1046,7 +1013,7 @@
               <w:lang w:eastAsia="en-GB"/>
             </w:rPr>
           </w:pPr>
-          <w:hyperlink w:anchor="_Toc49194090" w:history="1">
+          <w:hyperlink w:anchor="_Toc52018333" w:history="1">
             <w:r>
               <w:rPr>
                 <w:rStyle w:val="Hyperlink"/>
@@ -1089,7 +1056,7 @@
                 <w:noProof/>
                 <w:webHidden/>
               </w:rPr>
-              <w:instrText xml:space="preserve"> PAGEREF _Toc49194090 \h </w:instrText>
+              <w:instrText xml:space="preserve"> PAGEREF _Toc52018333 \h </w:instrText>
             </w:r>
             <w:r>
               <w:rPr>
@@ -1134,7 +1101,7 @@
               <w:lang w:eastAsia="en-GB"/>
             </w:rPr>
           </w:pPr>
-          <w:hyperlink w:anchor="_Toc49194091" w:history="1">
+          <w:hyperlink w:anchor="_Toc52018334" w:history="1">
             <w:r>
               <w:rPr>
                 <w:rStyle w:val="Hyperlink"/>
@@ -1177,7 +1144,7 @@
                 <w:noProof/>
                 <w:webHidden/>
               </w:rPr>
-              <w:instrText xml:space="preserve"> PAGEREF _Toc49194091 \h </w:instrText>
+              <w:instrText xml:space="preserve"> PAGEREF _Toc52018334 \h </w:instrText>
             </w:r>
             <w:r>
               <w:rPr>
@@ -1222,7 +1189,7 @@
               <w:lang w:eastAsia="en-GB"/>
             </w:rPr>
           </w:pPr>
-          <w:hyperlink w:anchor="_Toc49194092" w:history="1">
+          <w:hyperlink w:anchor="_Toc52018335" w:history="1">
             <w:r>
               <w:rPr>
                 <w:rStyle w:val="Hyperlink"/>
@@ -1265,7 +1232,7 @@
                 <w:noProof/>
                 <w:webHidden/>
               </w:rPr>
-              <w:instrText xml:space="preserve"> PAGEREF _Toc49194092 \h </w:instrText>
+              <w:instrText xml:space="preserve"> PAGEREF _Toc52018335 \h </w:instrText>
             </w:r>
             <w:r>
               <w:rPr>
@@ -1310,7 +1277,7 @@
               <w:lang w:eastAsia="en-GB"/>
             </w:rPr>
           </w:pPr>
-          <w:hyperlink w:anchor="_Toc49194093" w:history="1">
+          <w:hyperlink w:anchor="_Toc52018336" w:history="1">
             <w:r>
               <w:rPr>
                 <w:rStyle w:val="Hyperlink"/>
@@ -1353,7 +1320,7 @@
                 <w:noProof/>
                 <w:webHidden/>
               </w:rPr>
-              <w:instrText xml:space="preserve"> PAGEREF _Toc49194093 \h </w:instrText>
+              <w:instrText xml:space="preserve"> PAGEREF _Toc52018336 \h </w:instrText>
             </w:r>
             <w:r>
               <w:rPr>
@@ -1398,7 +1365,7 @@
               <w:lang w:eastAsia="en-GB"/>
             </w:rPr>
           </w:pPr>
-          <w:hyperlink w:anchor="_Toc49194094" w:history="1">
+          <w:hyperlink w:anchor="_Toc52018337" w:history="1">
             <w:r>
               <w:rPr>
                 <w:rStyle w:val="Hyperlink"/>
@@ -1441,7 +1408,7 @@
                 <w:noProof/>
                 <w:webHidden/>
               </w:rPr>
-              <w:instrText xml:space="preserve"> PAGEREF _Toc49194094 \h </w:instrText>
+              <w:instrText xml:space="preserve"> PAGEREF _Toc52018337 \h </w:instrText>
             </w:r>
             <w:r>
               <w:rPr>
@@ -1486,7 +1453,7 @@
               <w:lang w:eastAsia="en-GB"/>
             </w:rPr>
           </w:pPr>
-          <w:hyperlink w:anchor="_Toc49194095" w:history="1">
+          <w:hyperlink w:anchor="_Toc52018338" w:history="1">
             <w:r>
               <w:rPr>
                 <w:rStyle w:val="Hyperlink"/>
@@ -1529,7 +1496,7 @@
                 <w:noProof/>
                 <w:webHidden/>
               </w:rPr>
-              <w:instrText xml:space="preserve"> PAGEREF _Toc49194095 \h </w:instrText>
+              <w:instrText xml:space="preserve"> PAGEREF _Toc52018338 \h </w:instrText>
             </w:r>
             <w:r>
               <w:rPr>
@@ -1574,7 +1541,7 @@
               <w:lang w:eastAsia="en-GB"/>
             </w:rPr>
           </w:pPr>
-          <w:hyperlink w:anchor="_Toc49194096" w:history="1">
+          <w:hyperlink w:anchor="_Toc52018339" w:history="1">
             <w:r>
               <w:rPr>
                 <w:rStyle w:val="Hyperlink"/>
@@ -1617,7 +1584,7 @@
                 <w:noProof/>
                 <w:webHidden/>
               </w:rPr>
-              <w:instrText xml:space="preserve"> PAGEREF _Toc49194096 \h </w:instrText>
+              <w:instrText xml:space="preserve"> PAGEREF _Toc52018339 \h </w:instrText>
             </w:r>
             <w:r>
               <w:rPr>
@@ -1662,7 +1629,7 @@
               <w:lang w:eastAsia="en-GB"/>
             </w:rPr>
           </w:pPr>
-          <w:hyperlink w:anchor="_Toc49194097" w:history="1">
+          <w:hyperlink w:anchor="_Toc52018340" w:history="1">
             <w:r>
               <w:rPr>
                 <w:rStyle w:val="Hyperlink"/>
@@ -1705,7 +1672,7 @@
                 <w:noProof/>
                 <w:webHidden/>
               </w:rPr>
-              <w:instrText xml:space="preserve"> PAGEREF _Toc49194097 \h </w:instrText>
+              <w:instrText xml:space="preserve"> PAGEREF _Toc52018340 \h </w:instrText>
             </w:r>
             <w:r>
               <w:rPr>
@@ -1750,7 +1717,7 @@
               <w:lang w:eastAsia="en-GB"/>
             </w:rPr>
           </w:pPr>
-          <w:hyperlink w:anchor="_Toc49194098" w:history="1">
+          <w:hyperlink w:anchor="_Toc52018341" w:history="1">
             <w:r>
               <w:rPr>
                 <w:rStyle w:val="Hyperlink"/>
@@ -1793,7 +1760,7 @@
                 <w:noProof/>
                 <w:webHidden/>
               </w:rPr>
-              <w:instrText xml:space="preserve"> PAGEREF _Toc49194098 \h </w:instrText>
+              <w:instrText xml:space="preserve"> PAGEREF _Toc52018341 \h </w:instrText>
             </w:r>
             <w:r>
               <w:rPr>
@@ -1838,7 +1805,7 @@
               <w:lang w:eastAsia="en-GB"/>
             </w:rPr>
           </w:pPr>
-          <w:hyperlink w:anchor="_Toc49194099" w:history="1">
+          <w:hyperlink w:anchor="_Toc52018342" w:history="1">
             <w:r>
               <w:rPr>
                 <w:rStyle w:val="Hyperlink"/>
@@ -1881,7 +1848,7 @@
                 <w:noProof/>
                 <w:webHidden/>
               </w:rPr>
-              <w:instrText xml:space="preserve"> PAGEREF _Toc49194099 \h </w:instrText>
+              <w:instrText xml:space="preserve"> PAGEREF _Toc52018342 \h </w:instrText>
             </w:r>
             <w:r>
               <w:rPr>
@@ -1926,7 +1893,7 @@
               <w:lang w:eastAsia="en-GB"/>
             </w:rPr>
           </w:pPr>
-          <w:hyperlink w:anchor="_Toc49194100" w:history="1">
+          <w:hyperlink w:anchor="_Toc52018343" w:history="1">
             <w:r>
               <w:rPr>
                 <w:rStyle w:val="Hyperlink"/>
@@ -1969,7 +1936,7 @@
                 <w:noProof/>
                 <w:webHidden/>
               </w:rPr>
-              <w:instrText xml:space="preserve"> PAGEREF _Toc49194100 \h </w:instrText>
+              <w:instrText xml:space="preserve"> PAGEREF _Toc52018343 \h </w:instrText>
             </w:r>
             <w:r>
               <w:rPr>
@@ -2014,7 +1981,7 @@
               <w:lang w:eastAsia="en-GB"/>
             </w:rPr>
           </w:pPr>
-          <w:hyperlink w:anchor="_Toc49194101" w:history="1">
+          <w:hyperlink w:anchor="_Toc52018344" w:history="1">
             <w:r>
               <w:rPr>
                 <w:rStyle w:val="Hyperlink"/>
@@ -2057,7 +2024,7 @@
                 <w:noProof/>
                 <w:webHidden/>
               </w:rPr>
-              <w:instrText xml:space="preserve"> PAGEREF _Toc49194101 \h </w:instrText>
+              <w:instrText xml:space="preserve"> PAGEREF _Toc52018344 \h </w:instrText>
             </w:r>
             <w:r>
               <w:rPr>
@@ -2102,7 +2069,7 @@
               <w:lang w:eastAsia="en-GB"/>
             </w:rPr>
           </w:pPr>
-          <w:hyperlink w:anchor="_Toc49194102" w:history="1">
+          <w:hyperlink w:anchor="_Toc52018345" w:history="1">
             <w:r>
               <w:rPr>
                 <w:rStyle w:val="Hyperlink"/>
@@ -2145,7 +2112,7 @@
                 <w:noProof/>
                 <w:webHidden/>
               </w:rPr>
-              <w:instrText xml:space="preserve"> PAGEREF _Toc49194102 \h </w:instrText>
+              <w:instrText xml:space="preserve"> PAGEREF _Toc52018345 \h </w:instrText>
             </w:r>
             <w:r>
               <w:rPr>
@@ -2190,7 +2157,7 @@
               <w:lang w:eastAsia="en-GB"/>
             </w:rPr>
           </w:pPr>
-          <w:hyperlink w:anchor="_Toc49194103" w:history="1">
+          <w:hyperlink w:anchor="_Toc52018346" w:history="1">
             <w:r>
               <w:rPr>
                 <w:rStyle w:val="Hyperlink"/>
@@ -2233,7 +2200,7 @@
                 <w:noProof/>
                 <w:webHidden/>
               </w:rPr>
-              <w:instrText xml:space="preserve"> PAGEREF _Toc49194103 \h </w:instrText>
+              <w:instrText xml:space="preserve"> PAGEREF _Toc52018346 \h </w:instrText>
             </w:r>
             <w:r>
               <w:rPr>
@@ -2278,7 +2245,7 @@
               <w:lang w:eastAsia="en-GB"/>
             </w:rPr>
           </w:pPr>
-          <w:hyperlink w:anchor="_Toc49194104" w:history="1">
+          <w:hyperlink w:anchor="_Toc52018347" w:history="1">
             <w:r>
               <w:rPr>
                 <w:rStyle w:val="Hyperlink"/>
@@ -2321,7 +2288,7 @@
                 <w:noProof/>
                 <w:webHidden/>
               </w:rPr>
-              <w:instrText xml:space="preserve"> PAGEREF _Toc49194104 \h </w:instrText>
+              <w:instrText xml:space="preserve"> PAGEREF _Toc52018347 \h </w:instrText>
             </w:r>
             <w:r>
               <w:rPr>
@@ -2366,7 +2333,7 @@
               <w:lang w:eastAsia="en-GB"/>
             </w:rPr>
           </w:pPr>
-          <w:hyperlink w:anchor="_Toc49194105" w:history="1">
+          <w:hyperlink w:anchor="_Toc52018348" w:history="1">
             <w:r>
               <w:rPr>
                 <w:rStyle w:val="Hyperlink"/>
@@ -2409,7 +2376,7 @@
                 <w:noProof/>
                 <w:webHidden/>
               </w:rPr>
-              <w:instrText xml:space="preserve"> PAGEREF _Toc49194105 \h </w:instrText>
+              <w:instrText xml:space="preserve"> PAGEREF _Toc52018348 \h </w:instrText>
             </w:r>
             <w:r>
               <w:rPr>
@@ -2454,7 +2421,7 @@
               <w:lang w:eastAsia="en-GB"/>
             </w:rPr>
           </w:pPr>
-          <w:hyperlink w:anchor="_Toc49194106" w:history="1">
+          <w:hyperlink w:anchor="_Toc52018349" w:history="1">
             <w:r>
               <w:rPr>
                 <w:rStyle w:val="Hyperlink"/>
@@ -2497,7 +2464,7 @@
                 <w:noProof/>
                 <w:webHidden/>
               </w:rPr>
-              <w:instrText xml:space="preserve"> PAGEREF _Toc49194106 \h </w:instrText>
+              <w:instrText xml:space="preserve"> PAGEREF _Toc52018349 \h </w:instrText>
             </w:r>
             <w:r>
               <w:rPr>
@@ -2542,7 +2509,7 @@
               <w:lang w:eastAsia="en-GB"/>
             </w:rPr>
           </w:pPr>
-          <w:hyperlink w:anchor="_Toc49194107" w:history="1">
+          <w:hyperlink w:anchor="_Toc52018350" w:history="1">
             <w:r>
               <w:rPr>
                 <w:rStyle w:val="Hyperlink"/>
@@ -2585,7 +2552,7 @@
                 <w:noProof/>
                 <w:webHidden/>
               </w:rPr>
-              <w:instrText xml:space="preserve"> PAGEREF _Toc49194107 \h </w:instrText>
+              <w:instrText xml:space="preserve"> PAGEREF _Toc52018350 \h </w:instrText>
             </w:r>
             <w:r>
               <w:rPr>
@@ -2630,7 +2597,7 @@
               <w:lang w:eastAsia="en-GB"/>
             </w:rPr>
           </w:pPr>
-          <w:hyperlink w:anchor="_Toc49194108" w:history="1">
+          <w:hyperlink w:anchor="_Toc52018351" w:history="1">
             <w:r>
               <w:rPr>
                 <w:rStyle w:val="Hyperlink"/>
@@ -2673,7 +2640,7 @@
                 <w:noProof/>
                 <w:webHidden/>
               </w:rPr>
-              <w:instrText xml:space="preserve"> PAGEREF _Toc49194108 \h </w:instrText>
+              <w:instrText xml:space="preserve"> PAGEREF _Toc52018351 \h </w:instrText>
             </w:r>
             <w:r>
               <w:rPr>
@@ -2718,7 +2685,7 @@
               <w:lang w:eastAsia="en-GB"/>
             </w:rPr>
           </w:pPr>
-          <w:hyperlink w:anchor="_Toc49194109" w:history="1">
+          <w:hyperlink w:anchor="_Toc52018352" w:history="1">
             <w:r>
               <w:rPr>
                 <w:rStyle w:val="Hyperlink"/>
@@ -2761,7 +2728,7 @@
                 <w:noProof/>
                 <w:webHidden/>
               </w:rPr>
-              <w:instrText xml:space="preserve"> PAGEREF _Toc49194109 \h </w:instrText>
+              <w:instrText xml:space="preserve"> PAGEREF _Toc52018352 \h </w:instrText>
             </w:r>
             <w:r>
               <w:rPr>
@@ -2806,7 +2773,7 @@
               <w:lang w:eastAsia="en-GB"/>
             </w:rPr>
           </w:pPr>
-          <w:hyperlink w:anchor="_Toc49194110" w:history="1">
+          <w:hyperlink w:anchor="_Toc52018353" w:history="1">
             <w:r>
               <w:rPr>
                 <w:rStyle w:val="Hyperlink"/>
@@ -2849,7 +2816,7 @@
                 <w:noProof/>
                 <w:webHidden/>
               </w:rPr>
-              <w:instrText xml:space="preserve"> PAGEREF _Toc49194110 \h </w:instrText>
+              <w:instrText xml:space="preserve"> PAGEREF _Toc52018353 \h </w:instrText>
             </w:r>
             <w:r>
               <w:rPr>
@@ -2894,7 +2861,7 @@
               <w:lang w:eastAsia="en-GB"/>
             </w:rPr>
           </w:pPr>
-          <w:hyperlink w:anchor="_Toc49194111" w:history="1">
+          <w:hyperlink w:anchor="_Toc52018354" w:history="1">
             <w:r>
               <w:rPr>
                 <w:rStyle w:val="Hyperlink"/>
@@ -2937,7 +2904,7 @@
                 <w:noProof/>
                 <w:webHidden/>
               </w:rPr>
-              <w:instrText xml:space="preserve"> PAGEREF _Toc49194111 \h </w:instrText>
+              <w:instrText xml:space="preserve"> PAGEREF _Toc52018354 \h </w:instrText>
             </w:r>
             <w:r>
               <w:rPr>
@@ -2982,7 +2949,7 @@
               <w:lang w:eastAsia="en-GB"/>
             </w:rPr>
           </w:pPr>
-          <w:hyperlink w:anchor="_Toc49194112" w:history="1">
+          <w:hyperlink w:anchor="_Toc52018355" w:history="1">
             <w:r>
               <w:rPr>
                 <w:rStyle w:val="Hyperlink"/>
@@ -3025,7 +2992,7 @@
                 <w:noProof/>
                 <w:webHidden/>
               </w:rPr>
-              <w:instrText xml:space="preserve"> PAGEREF _Toc49194112 \h </w:instrText>
+              <w:instrText xml:space="preserve"> PAGEREF _Toc52018355 \h </w:instrText>
             </w:r>
             <w:r>
               <w:rPr>
@@ -3070,7 +3037,7 @@
               <w:lang w:eastAsia="en-GB"/>
             </w:rPr>
           </w:pPr>
-          <w:hyperlink w:anchor="_Toc49194113" w:history="1">
+          <w:hyperlink w:anchor="_Toc52018356" w:history="1">
             <w:r>
               <w:rPr>
                 <w:rStyle w:val="Hyperlink"/>
@@ -3113,7 +3080,7 @@
                 <w:noProof/>
                 <w:webHidden/>
               </w:rPr>
-              <w:instrText xml:space="preserve"> PAGEREF _Toc49194113 \h </w:instrText>
+              <w:instrText xml:space="preserve"> PAGEREF _Toc52018356 \h </w:instrText>
             </w:r>
             <w:r>
               <w:rPr>
@@ -3158,7 +3125,7 @@
               <w:lang w:eastAsia="en-GB"/>
             </w:rPr>
           </w:pPr>
-          <w:hyperlink w:anchor="_Toc49194114" w:history="1">
+          <w:hyperlink w:anchor="_Toc52018357" w:history="1">
             <w:r>
               <w:rPr>
                 <w:rStyle w:val="Hyperlink"/>
@@ -3180,7 +3147,21 @@
                 <w:rStyle w:val="Hyperlink"/>
                 <w:noProof/>
               </w:rPr>
-              <w:t>Recovery – Airfield</w:t>
+              <w:t>Recovery</w:t>
+            </w:r>
+            <w:r>
+              <w:rPr>
+                <w:rStyle w:val="Hyperlink"/>
+                <w:noProof/>
+              </w:rPr>
+              <w:t xml:space="preserve"> </w:t>
+            </w:r>
+            <w:r>
+              <w:rPr>
+                <w:rStyle w:val="Hyperlink"/>
+                <w:noProof/>
+              </w:rPr>
+              <w:t>– Airfield</w:t>
             </w:r>
             <w:r>
               <w:rPr>
@@ -3201,7 +3182,7 @@
                 <w:noProof/>
                 <w:webHidden/>
               </w:rPr>
-              <w:instrText xml:space="preserve"> PAGEREF _Toc49194114 \h </w:instrText>
+              <w:instrText xml:space="preserve"> PAGEREF _Toc52018357 \h </w:instrText>
             </w:r>
             <w:r>
               <w:rPr>
@@ -3246,7 +3227,7 @@
               <w:lang w:eastAsia="en-GB"/>
             </w:rPr>
           </w:pPr>
-          <w:hyperlink w:anchor="_Toc49194115" w:history="1">
+          <w:hyperlink w:anchor="_Toc52018358" w:history="1">
             <w:r>
               <w:rPr>
                 <w:rStyle w:val="Hyperlink"/>
@@ -3289,7 +3270,7 @@
                 <w:noProof/>
                 <w:webHidden/>
               </w:rPr>
-              <w:instrText xml:space="preserve"> PAGEREF _Toc49194115 \h </w:instrText>
+              <w:instrText xml:space="preserve"> PAGEREF _Toc52018358 \h </w:instrText>
             </w:r>
             <w:r>
               <w:rPr>
@@ -3334,7 +3315,7 @@
               <w:lang w:eastAsia="en-GB"/>
             </w:rPr>
           </w:pPr>
-          <w:hyperlink w:anchor="_Toc49194116" w:history="1">
+          <w:hyperlink w:anchor="_Toc52018359" w:history="1">
             <w:r>
               <w:rPr>
                 <w:rStyle w:val="Hyperlink"/>
@@ -3377,7 +3358,7 @@
                 <w:noProof/>
                 <w:webHidden/>
               </w:rPr>
-              <w:instrText xml:space="preserve"> PAGEREF _Toc49194116 \h </w:instrText>
+              <w:instrText xml:space="preserve"> PAGEREF _Toc52018359 \h </w:instrText>
             </w:r>
             <w:r>
               <w:rPr>
@@ -3422,7 +3403,7 @@
               <w:lang w:eastAsia="en-GB"/>
             </w:rPr>
           </w:pPr>
-          <w:hyperlink w:anchor="_Toc49194117" w:history="1">
+          <w:hyperlink w:anchor="_Toc52018360" w:history="1">
             <w:r>
               <w:rPr>
                 <w:rStyle w:val="Hyperlink"/>
@@ -3465,7 +3446,7 @@
                 <w:noProof/>
                 <w:webHidden/>
               </w:rPr>
-              <w:instrText xml:space="preserve"> PAGEREF _Toc49194117 \h </w:instrText>
+              <w:instrText xml:space="preserve"> PAGEREF _Toc52018360 \h </w:instrText>
             </w:r>
             <w:r>
               <w:rPr>
@@ -3510,7 +3491,7 @@
               <w:lang w:eastAsia="en-GB"/>
             </w:rPr>
           </w:pPr>
-          <w:hyperlink w:anchor="_Toc49194118" w:history="1">
+          <w:hyperlink w:anchor="_Toc52018361" w:history="1">
             <w:r>
               <w:rPr>
                 <w:rStyle w:val="Hyperlink"/>
@@ -3553,7 +3534,7 @@
                 <w:noProof/>
                 <w:webHidden/>
               </w:rPr>
-              <w:instrText xml:space="preserve"> PAGEREF _Toc49194118 \h </w:instrText>
+              <w:instrText xml:space="preserve"> PAGEREF _Toc52018361 \h </w:instrText>
             </w:r>
             <w:r>
               <w:rPr>
@@ -3598,7 +3579,7 @@
               <w:lang w:eastAsia="en-GB"/>
             </w:rPr>
           </w:pPr>
-          <w:hyperlink w:anchor="_Toc49194119" w:history="1">
+          <w:hyperlink w:anchor="_Toc52018362" w:history="1">
             <w:r>
               <w:rPr>
                 <w:rStyle w:val="Hyperlink"/>
@@ -3641,7 +3622,7 @@
                 <w:noProof/>
                 <w:webHidden/>
               </w:rPr>
-              <w:instrText xml:space="preserve"> PAGEREF _Toc49194119 \h </w:instrText>
+              <w:instrText xml:space="preserve"> PAGEREF _Toc52018362 \h </w:instrText>
             </w:r>
             <w:r>
               <w:rPr>
@@ -3686,7 +3667,7 @@
               <w:lang w:eastAsia="en-GB"/>
             </w:rPr>
           </w:pPr>
-          <w:hyperlink w:anchor="_Toc49194120" w:history="1">
+          <w:hyperlink w:anchor="_Toc52018363" w:history="1">
             <w:r>
               <w:rPr>
                 <w:rStyle w:val="Hyperlink"/>
@@ -3729,7 +3710,7 @@
                 <w:noProof/>
                 <w:webHidden/>
               </w:rPr>
-              <w:instrText xml:space="preserve"> PAGEREF _Toc49194120 \h </w:instrText>
+              <w:instrText xml:space="preserve"> PAGEREF _Toc52018363 \h </w:instrText>
             </w:r>
             <w:r>
               <w:rPr>
@@ -3774,7 +3755,7 @@
               <w:lang w:eastAsia="en-GB"/>
             </w:rPr>
           </w:pPr>
-          <w:hyperlink w:anchor="_Toc49194121" w:history="1">
+          <w:hyperlink w:anchor="_Toc52018364" w:history="1">
             <w:r>
               <w:rPr>
                 <w:rStyle w:val="Hyperlink"/>
@@ -3817,7 +3798,7 @@
                 <w:noProof/>
                 <w:webHidden/>
               </w:rPr>
-              <w:instrText xml:space="preserve"> PAGEREF _Toc49194121 \h </w:instrText>
+              <w:instrText xml:space="preserve"> PAGEREF _Toc52018364 \h </w:instrText>
             </w:r>
             <w:r>
               <w:rPr>
@@ -3862,7 +3843,7 @@
               <w:lang w:eastAsia="en-GB"/>
             </w:rPr>
           </w:pPr>
-          <w:hyperlink w:anchor="_Toc49194122" w:history="1">
+          <w:hyperlink w:anchor="_Toc52018365" w:history="1">
             <w:r>
               <w:rPr>
                 <w:rStyle w:val="Hyperlink"/>
@@ -3905,7 +3886,7 @@
                 <w:noProof/>
                 <w:webHidden/>
               </w:rPr>
-              <w:instrText xml:space="preserve"> PAGEREF _Toc49194122 \h </w:instrText>
+              <w:instrText xml:space="preserve"> PAGEREF _Toc52018365 \h </w:instrText>
             </w:r>
             <w:r>
               <w:rPr>
@@ -3950,7 +3931,7 @@
               <w:lang w:eastAsia="en-GB"/>
             </w:rPr>
           </w:pPr>
-          <w:hyperlink w:anchor="_Toc49194123" w:history="1">
+          <w:hyperlink w:anchor="_Toc52018366" w:history="1">
             <w:r>
               <w:rPr>
                 <w:rStyle w:val="Hyperlink"/>
@@ -3993,7 +3974,7 @@
                 <w:noProof/>
                 <w:webHidden/>
               </w:rPr>
-              <w:instrText xml:space="preserve"> PAGEREF _Toc49194123 \h </w:instrText>
+              <w:instrText xml:space="preserve"> PAGEREF _Toc52018366 \h </w:instrText>
             </w:r>
             <w:r>
               <w:rPr>
@@ -4038,7 +4019,7 @@
               <w:lang w:eastAsia="en-GB"/>
             </w:rPr>
           </w:pPr>
-          <w:hyperlink w:anchor="_Toc49194124" w:history="1">
+          <w:hyperlink w:anchor="_Toc52018367" w:history="1">
             <w:r>
               <w:rPr>
                 <w:rStyle w:val="Hyperlink"/>
@@ -4081,7 +4062,7 @@
                 <w:noProof/>
                 <w:webHidden/>
               </w:rPr>
-              <w:instrText xml:space="preserve"> PAGEREF _Toc49194124 \h </w:instrText>
+              <w:instrText xml:space="preserve"> PAGEREF _Toc52018367 \h </w:instrText>
             </w:r>
             <w:r>
               <w:rPr>
@@ -4126,7 +4107,7 @@
               <w:lang w:eastAsia="en-GB"/>
             </w:rPr>
           </w:pPr>
-          <w:hyperlink w:anchor="_Toc49194125" w:history="1">
+          <w:hyperlink w:anchor="_Toc52018368" w:history="1">
             <w:r>
               <w:rPr>
                 <w:rStyle w:val="Hyperlink"/>
@@ -4169,7 +4150,7 @@
                 <w:noProof/>
                 <w:webHidden/>
               </w:rPr>
-              <w:instrText xml:space="preserve"> PAGEREF _Toc49194125 \h </w:instrText>
+              <w:instrText xml:space="preserve"> PAGEREF _Toc52018368 \h </w:instrText>
             </w:r>
             <w:r>
               <w:rPr>
@@ -4214,7 +4195,7 @@
               <w:lang w:eastAsia="en-GB"/>
             </w:rPr>
           </w:pPr>
-          <w:hyperlink w:anchor="_Toc49194126" w:history="1">
+          <w:hyperlink w:anchor="_Toc52018369" w:history="1">
             <w:r>
               <w:rPr>
                 <w:rStyle w:val="Hyperlink"/>
@@ -4257,7 +4238,7 @@
                 <w:noProof/>
                 <w:webHidden/>
               </w:rPr>
-              <w:instrText xml:space="preserve"> PAGEREF _Toc49194126 \h </w:instrText>
+              <w:instrText xml:space="preserve"> PAGEREF _Toc52018369 \h </w:instrText>
             </w:r>
             <w:r>
               <w:rPr>
@@ -4302,7 +4283,7 @@
               <w:lang w:eastAsia="en-GB"/>
             </w:rPr>
           </w:pPr>
-          <w:hyperlink w:anchor="_Toc49194127" w:history="1">
+          <w:hyperlink w:anchor="_Toc52018370" w:history="1">
             <w:r>
               <w:rPr>
                 <w:rStyle w:val="Hyperlink"/>
@@ -4345,7 +4326,7 @@
                 <w:noProof/>
                 <w:webHidden/>
               </w:rPr>
-              <w:instrText xml:space="preserve"> PAGEREF _Toc49194127 \h </w:instrText>
+              <w:instrText xml:space="preserve"> PAGEREF _Toc52018370 \h </w:instrText>
             </w:r>
             <w:r>
               <w:rPr>
@@ -4390,7 +4371,7 @@
               <w:lang w:eastAsia="en-GB"/>
             </w:rPr>
           </w:pPr>
-          <w:hyperlink w:anchor="_Toc49194128" w:history="1">
+          <w:hyperlink w:anchor="_Toc52018371" w:history="1">
             <w:r>
               <w:rPr>
                 <w:rStyle w:val="Hyperlink"/>
@@ -4433,7 +4414,7 @@
                 <w:noProof/>
                 <w:webHidden/>
               </w:rPr>
-              <w:instrText xml:space="preserve"> PAGEREF _Toc49194128 \h </w:instrText>
+              <w:instrText xml:space="preserve"> PAGEREF _Toc52018371 \h </w:instrText>
             </w:r>
             <w:r>
               <w:rPr>
@@ -4478,7 +4459,7 @@
               <w:lang w:eastAsia="en-GB"/>
             </w:rPr>
           </w:pPr>
-          <w:hyperlink w:anchor="_Toc49194129" w:history="1">
+          <w:hyperlink w:anchor="_Toc52018372" w:history="1">
             <w:r>
               <w:rPr>
                 <w:rStyle w:val="Hyperlink"/>
@@ -4521,7 +4502,7 @@
                 <w:noProof/>
                 <w:webHidden/>
               </w:rPr>
-              <w:instrText xml:space="preserve"> PAGEREF _Toc49194129 \h </w:instrText>
+              <w:instrText xml:space="preserve"> PAGEREF _Toc52018372 \h </w:instrText>
             </w:r>
             <w:r>
               <w:rPr>
@@ -4566,7 +4547,7 @@
               <w:lang w:eastAsia="en-GB"/>
             </w:rPr>
           </w:pPr>
-          <w:hyperlink w:anchor="_Toc49194130" w:history="1">
+          <w:hyperlink w:anchor="_Toc52018373" w:history="1">
             <w:r>
               <w:rPr>
                 <w:rStyle w:val="Hyperlink"/>
@@ -4609,7 +4590,7 @@
                 <w:noProof/>
                 <w:webHidden/>
               </w:rPr>
-              <w:instrText xml:space="preserve"> PAGEREF _Toc49194130 \h </w:instrText>
+              <w:instrText xml:space="preserve"> PAGEREF _Toc52018373 \h </w:instrText>
             </w:r>
             <w:r>
               <w:rPr>
@@ -4654,7 +4635,7 @@
               <w:lang w:eastAsia="en-GB"/>
             </w:rPr>
           </w:pPr>
-          <w:hyperlink w:anchor="_Toc49194131" w:history="1">
+          <w:hyperlink w:anchor="_Toc52018374" w:history="1">
             <w:r>
               <w:rPr>
                 <w:rStyle w:val="Hyperlink"/>
@@ -4697,7 +4678,7 @@
                 <w:noProof/>
                 <w:webHidden/>
               </w:rPr>
-              <w:instrText xml:space="preserve"> PAGEREF _Toc49194131 \h </w:instrText>
+              <w:instrText xml:space="preserve"> PAGEREF _Toc52018374 \h </w:instrText>
             </w:r>
             <w:r>
               <w:rPr>
@@ -4755,7 +4736,7 @@
       <w:pPr>
         <w:pStyle w:val="Heading1"/>
       </w:pPr>
-      <w:bookmarkStart w:id="1" w:name="_Toc49194090"/>
+      <w:bookmarkStart w:id="1" w:name="_Toc52018333"/>
       <w:r>
         <w:lastRenderedPageBreak/>
         <w:t>Introduction</w:t>
@@ -4989,7 +4970,7 @@
       <w:pPr>
         <w:pStyle w:val="Heading1"/>
       </w:pPr>
-      <w:bookmarkStart w:id="2" w:name="_Toc49194091"/>
+      <w:bookmarkStart w:id="2" w:name="_Toc52018334"/>
       <w:r>
         <w:lastRenderedPageBreak/>
         <w:t>Roles &amp; Responsibilities</w:t>
@@ -5219,7 +5200,7 @@
       <w:pPr>
         <w:pStyle w:val="Heading2"/>
       </w:pPr>
-      <w:bookmarkStart w:id="3" w:name="_Toc49194092"/>
+      <w:bookmarkStart w:id="3" w:name="_Toc52018335"/>
       <w:r>
         <w:t>Flight Planning</w:t>
       </w:r>
@@ -5286,15 +5267,7 @@
         <w:t>L</w:t>
       </w:r>
       <w:r>
-        <w:t xml:space="preserve">eads should liaise with relevant parties when planning a flight, </w:t>
-      </w:r>
-      <w:proofErr w:type="gramStart"/>
-      <w:r>
-        <w:t>including but not limited to</w:t>
-      </w:r>
-      <w:proofErr w:type="gramEnd"/>
-      <w:r>
-        <w:t xml:space="preserve"> </w:t>
+        <w:t xml:space="preserve">eads should liaise with relevant parties when planning a flight, including but not limited to </w:t>
       </w:r>
       <w:r>
         <w:t>the</w:t>
@@ -5390,7 +5363,7 @@
       <w:pPr>
         <w:pStyle w:val="Heading2"/>
       </w:pPr>
-      <w:bookmarkStart w:id="4" w:name="_Toc49194093"/>
+      <w:bookmarkStart w:id="4" w:name="_Toc52018336"/>
       <w:r>
         <w:lastRenderedPageBreak/>
         <w:t>Mission Execution</w:t>
@@ -5497,7 +5470,7 @@
       <w:pPr>
         <w:pStyle w:val="Heading1"/>
       </w:pPr>
-      <w:bookmarkStart w:id="5" w:name="_Toc49194094"/>
+      <w:bookmarkStart w:id="5" w:name="_Toc52018337"/>
       <w:r>
         <w:lastRenderedPageBreak/>
         <w:t>Mission Planning</w:t>
@@ -5547,7 +5520,7 @@
       <w:pPr>
         <w:pStyle w:val="Heading2"/>
       </w:pPr>
-      <w:bookmarkStart w:id="6" w:name="_Toc49194095"/>
+      <w:bookmarkStart w:id="6" w:name="_Toc52018338"/>
       <w:r>
         <w:t>Mission Types and Intent</w:t>
       </w:r>
@@ -5602,7 +5575,7 @@
       <w:pPr>
         <w:pStyle w:val="Heading2"/>
       </w:pPr>
-      <w:bookmarkStart w:id="7" w:name="_Toc49194096"/>
+      <w:bookmarkStart w:id="7" w:name="_Toc52018339"/>
       <w:r>
         <w:t>Payload, Fuel and Weight Planning</w:t>
       </w:r>
@@ -5632,7 +5605,7 @@
       <w:pPr>
         <w:pStyle w:val="Heading2"/>
       </w:pPr>
-      <w:bookmarkStart w:id="8" w:name="_Toc49194097"/>
+      <w:bookmarkStart w:id="8" w:name="_Toc52018340"/>
       <w:r>
         <w:t>Planning outputs</w:t>
       </w:r>
@@ -5677,7 +5650,7 @@
       <w:pPr>
         <w:pStyle w:val="Heading1"/>
       </w:pPr>
-      <w:bookmarkStart w:id="9" w:name="_Toc49194098"/>
+      <w:bookmarkStart w:id="9" w:name="_Toc52018341"/>
       <w:r>
         <w:lastRenderedPageBreak/>
         <w:t>Mission Briefing</w:t>
@@ -5735,7 +5708,7 @@
       <w:pPr>
         <w:pStyle w:val="Heading2"/>
       </w:pPr>
-      <w:bookmarkStart w:id="10" w:name="_Toc49194099"/>
+      <w:bookmarkStart w:id="10" w:name="_Toc52018342"/>
       <w:r>
         <w:t>Mission Overview</w:t>
       </w:r>
@@ -5774,7 +5747,7 @@
       <w:pPr>
         <w:pStyle w:val="Heading2"/>
       </w:pPr>
-      <w:bookmarkStart w:id="11" w:name="_Toc49194100"/>
+      <w:bookmarkStart w:id="11" w:name="_Toc52018343"/>
       <w:r>
         <w:t>Friendly</w:t>
       </w:r>
@@ -5851,7 +5824,7 @@
       <w:pPr>
         <w:pStyle w:val="Heading2"/>
       </w:pPr>
-      <w:bookmarkStart w:id="12" w:name="_Toc49194101"/>
+      <w:bookmarkStart w:id="12" w:name="_Toc52018344"/>
       <w:r>
         <w:t>Enemy</w:t>
       </w:r>
@@ -5882,7 +5855,7 @@
       <w:pPr>
         <w:pStyle w:val="Heading2"/>
       </w:pPr>
-      <w:bookmarkStart w:id="13" w:name="_Toc49194102"/>
+      <w:bookmarkStart w:id="13" w:name="_Toc52018345"/>
       <w:r>
         <w:t>Threat Assessment</w:t>
       </w:r>
@@ -5933,7 +5906,7 @@
       <w:pPr>
         <w:pStyle w:val="Heading2"/>
       </w:pPr>
-      <w:bookmarkStart w:id="14" w:name="_Toc49194103"/>
+      <w:bookmarkStart w:id="14" w:name="_Toc52018346"/>
       <w:r>
         <w:t>Mission Flow and Time Hack</w:t>
       </w:r>
@@ -5969,7 +5942,7 @@
       <w:pPr>
         <w:pStyle w:val="Heading2"/>
       </w:pPr>
-      <w:bookmarkStart w:id="15" w:name="_Toc49194104"/>
+      <w:bookmarkStart w:id="15" w:name="_Toc52018347"/>
       <w:r>
         <w:t>Contracts</w:t>
       </w:r>
@@ -6071,7 +6044,7 @@
       <w:pPr>
         <w:pStyle w:val="Heading1"/>
       </w:pPr>
-      <w:bookmarkStart w:id="16" w:name="_Toc49194105"/>
+      <w:bookmarkStart w:id="16" w:name="_Toc52018348"/>
       <w:r>
         <w:lastRenderedPageBreak/>
         <w:t>Normal Procedures</w:t>
@@ -6082,7 +6055,7 @@
       <w:pPr>
         <w:pStyle w:val="Heading2"/>
       </w:pPr>
-      <w:bookmarkStart w:id="17" w:name="_Toc49194106"/>
+      <w:bookmarkStart w:id="17" w:name="_Toc52018349"/>
       <w:r>
         <w:t>Communications and Start</w:t>
       </w:r>
@@ -6099,15 +6072,7 @@
         <w:pStyle w:val="Heading3"/>
       </w:pPr>
       <w:r>
-        <w:t>MIDS should be adopted as the primary intra-flight communication method between F/A-</w:t>
-      </w:r>
-      <w:proofErr w:type="gramStart"/>
-      <w:r>
-        <w:t>18Cs, unless</w:t>
-      </w:r>
-      <w:proofErr w:type="gramEnd"/>
-      <w:r>
-        <w:t xml:space="preserve"> the flight consists of asynchronous types</w:t>
+        <w:t>MIDS should be adopted as the primary intra-flight communication method between F/A-18Cs, unless the flight consists of asynchronous types</w:t>
       </w:r>
       <w:r>
         <w:t>.</w:t>
@@ -6134,6 +6099,28 @@
         <w:pStyle w:val="Heading3"/>
       </w:pPr>
       <w:r>
+        <w:t>The</w:t>
+      </w:r>
+      <w:r>
+        <w:t xml:space="preserve"> VHF/UHF radio controlled on the left side of the UFC shall be referred to as ‘Primary’.</w:t>
+      </w:r>
+    </w:p>
+    <w:p>
+      <w:pPr>
+        <w:pStyle w:val="Heading3"/>
+      </w:pPr>
+      <w:r>
+        <w:t>The VHF/UHF radio controlled on the right side of the UFC shall be referred to as ‘Auxiliary’.</w:t>
+      </w:r>
+      <w:r>
+        <w:t xml:space="preserve"> </w:t>
+      </w:r>
+    </w:p>
+    <w:p>
+      <w:pPr>
+        <w:pStyle w:val="Heading3"/>
+      </w:pPr>
+      <w:r>
         <w:t xml:space="preserve">All flight members must ensure </w:t>
       </w:r>
       <w:r>
@@ -6223,7 +6210,7 @@
       <w:pPr>
         <w:pStyle w:val="Heading2"/>
       </w:pPr>
-      <w:bookmarkStart w:id="18" w:name="_Toc49194107"/>
+      <w:bookmarkStart w:id="18" w:name="_Toc52018350"/>
       <w:r>
         <w:t>Lights</w:t>
       </w:r>
@@ -6263,7 +6250,7 @@
       <w:pPr>
         <w:pStyle w:val="Heading2"/>
       </w:pPr>
-      <w:bookmarkStart w:id="19" w:name="_Toc49194108"/>
+      <w:bookmarkStart w:id="19" w:name="_Toc52018351"/>
       <w:r>
         <w:t xml:space="preserve">Lights – </w:t>
       </w:r>
@@ -6289,15 +6276,7 @@
         <w:t>nd</w:t>
       </w:r>
       <w:r>
-        <w:t xml:space="preserve"> Virtual Wing </w:t>
-      </w:r>
-      <w:proofErr w:type="gramStart"/>
-      <w:r>
-        <w:t>CV</w:t>
-      </w:r>
-      <w:proofErr w:type="gramEnd"/>
-      <w:r>
-        <w:t xml:space="preserve"> Ops manual.</w:t>
+        <w:t xml:space="preserve"> Virtual Wing CV Ops manual.</w:t>
       </w:r>
     </w:p>
     <w:p/>
@@ -6305,7 +6284,7 @@
       <w:pPr>
         <w:pStyle w:val="Heading2"/>
       </w:pPr>
-      <w:bookmarkStart w:id="20" w:name="_Toc49194109"/>
+      <w:bookmarkStart w:id="20" w:name="_Toc52018352"/>
       <w:r>
         <w:t>Taxi</w:t>
       </w:r>
@@ -6372,7 +6351,7 @@
       <w:pPr>
         <w:pStyle w:val="Heading2"/>
       </w:pPr>
-      <w:bookmarkStart w:id="21" w:name="_Toc49194110"/>
+      <w:bookmarkStart w:id="21" w:name="_Toc52018353"/>
       <w:r>
         <w:lastRenderedPageBreak/>
         <w:t>Take</w:t>
@@ -6575,7 +6554,7 @@
       <w:pPr>
         <w:pStyle w:val="Heading2"/>
       </w:pPr>
-      <w:bookmarkStart w:id="22" w:name="_Toc49194111"/>
+      <w:bookmarkStart w:id="22" w:name="_Toc52018354"/>
       <w:r>
         <w:t>Take-off – Ship</w:t>
       </w:r>
@@ -6608,7 +6587,7 @@
       <w:pPr>
         <w:pStyle w:val="Heading2"/>
       </w:pPr>
-      <w:bookmarkStart w:id="23" w:name="_Toc49194112"/>
+      <w:bookmarkStart w:id="23" w:name="_Toc52018355"/>
       <w:r>
         <w:t>En-Route</w:t>
       </w:r>
@@ -6776,7 +6755,7 @@
       <w:pPr>
         <w:pStyle w:val="Heading2"/>
       </w:pPr>
-      <w:bookmarkStart w:id="24" w:name="_Toc49194113"/>
+      <w:bookmarkStart w:id="24" w:name="_Toc52018356"/>
       <w:r>
         <w:lastRenderedPageBreak/>
         <w:t>Air-to-Air Refuelling</w:t>
@@ -6799,7 +6778,7 @@
       <w:pPr>
         <w:pStyle w:val="Heading2"/>
       </w:pPr>
-      <w:bookmarkStart w:id="25" w:name="_Toc49194114"/>
+      <w:bookmarkStart w:id="25" w:name="_Toc52018357"/>
       <w:r>
         <w:t>Recovery</w:t>
       </w:r>
@@ -6855,6 +6834,14 @@
         <w:pStyle w:val="Heading3"/>
       </w:pPr>
       <w:r>
+        <w:t>The break should commence at 800ft AGL, or as directed by ATC.</w:t>
+      </w:r>
+    </w:p>
+    <w:p>
+      <w:pPr>
+        <w:pStyle w:val="Heading3"/>
+      </w:pPr>
+      <w:r>
         <w:t>The minimum separation during the break is 5 seconds.</w:t>
       </w:r>
     </w:p>
@@ -6880,15 +6867,7 @@
         <w:t xml:space="preserve">Formation landings are only permitted from a precision approach, </w:t>
       </w:r>
       <w:r>
-        <w:t xml:space="preserve">or a VFR straight-in approach in day VMC. A qualified flight leader must lead formation </w:t>
-      </w:r>
-      <w:proofErr w:type="gramStart"/>
-      <w:r>
-        <w:t>landings, unless</w:t>
-      </w:r>
-      <w:proofErr w:type="gramEnd"/>
-      <w:r>
-        <w:t xml:space="preserve"> an IP is in the </w:t>
+        <w:t xml:space="preserve">or a VFR straight-in approach in day VMC. A qualified flight leader must lead formation landings, unless an IP is in the </w:t>
       </w:r>
       <w:r>
         <w:t>formation</w:t>
@@ -6966,7 +6945,7 @@
       <w:pPr>
         <w:pStyle w:val="Heading2"/>
       </w:pPr>
-      <w:bookmarkStart w:id="26" w:name="_Toc49194115"/>
+      <w:bookmarkStart w:id="26" w:name="_Toc52018358"/>
       <w:r>
         <w:t>Recovery – Ship</w:t>
       </w:r>
@@ -7002,7 +6981,7 @@
       <w:pPr>
         <w:pStyle w:val="Heading2"/>
       </w:pPr>
-      <w:bookmarkStart w:id="27" w:name="_Toc49194116"/>
+      <w:bookmarkStart w:id="27" w:name="_Toc52018359"/>
       <w:r>
         <w:t>Checks and Scans</w:t>
       </w:r>
@@ -7150,6 +7129,7 @@
         </w:numPr>
       </w:pPr>
       <w:r>
+        <w:lastRenderedPageBreak/>
         <w:t>When external fuel tanks are emptied, if carried.</w:t>
       </w:r>
     </w:p>
@@ -7162,7 +7142,6 @@
         </w:numPr>
       </w:pPr>
       <w:r>
-        <w:lastRenderedPageBreak/>
         <w:t>After each employment of air-to-surface munitions</w:t>
       </w:r>
       <w:r>
@@ -7198,7 +7177,7 @@
       <w:pPr>
         <w:pStyle w:val="Heading1"/>
       </w:pPr>
-      <w:bookmarkStart w:id="28" w:name="_Toc49194117"/>
+      <w:bookmarkStart w:id="28" w:name="_Toc52018360"/>
       <w:r>
         <w:lastRenderedPageBreak/>
         <w:t>Tactical Operations</w:t>
@@ -7209,7 +7188,7 @@
       <w:pPr>
         <w:pStyle w:val="Heading2"/>
       </w:pPr>
-      <w:bookmarkStart w:id="29" w:name="_Toc49194118"/>
+      <w:bookmarkStart w:id="29" w:name="_Toc52018361"/>
       <w:r>
         <w:t>AWACS Check-In</w:t>
       </w:r>
@@ -7260,7 +7239,7 @@
       <w:pPr>
         <w:pStyle w:val="Heading2"/>
       </w:pPr>
-      <w:bookmarkStart w:id="30" w:name="_Toc49194119"/>
+      <w:bookmarkStart w:id="30" w:name="_Toc52018362"/>
       <w:r>
         <w:t>FENCE In</w:t>
       </w:r>
@@ -7313,7 +7292,7 @@
       <w:pPr>
         <w:pStyle w:val="Heading2"/>
       </w:pPr>
-      <w:bookmarkStart w:id="31" w:name="_Toc49194120"/>
+      <w:bookmarkStart w:id="31" w:name="_Toc52018363"/>
       <w:r>
         <w:t>Sensor Employment</w:t>
       </w:r>
@@ -7400,7 +7379,7 @@
       <w:pPr>
         <w:pStyle w:val="Heading2"/>
       </w:pPr>
-      <w:bookmarkStart w:id="32" w:name="_Toc49194121"/>
+      <w:bookmarkStart w:id="32" w:name="_Toc52018364"/>
       <w:r>
         <w:t>BVR Engagements</w:t>
       </w:r>
@@ -7527,7 +7506,7 @@
       <w:pPr>
         <w:pStyle w:val="Heading2"/>
       </w:pPr>
-      <w:bookmarkStart w:id="33" w:name="_Toc49194122"/>
+      <w:bookmarkStart w:id="33" w:name="_Toc52018365"/>
       <w:r>
         <w:t>ACM Engagements</w:t>
       </w:r>
@@ -7569,7 +7548,7 @@
       <w:pPr>
         <w:pStyle w:val="Heading2"/>
       </w:pPr>
-      <w:bookmarkStart w:id="34" w:name="_Toc49194123"/>
+      <w:bookmarkStart w:id="34" w:name="_Toc52018366"/>
       <w:r>
         <w:lastRenderedPageBreak/>
         <w:t>Air-to-Ground Engagements</w:t>
@@ -7632,7 +7611,7 @@
       <w:pPr>
         <w:pStyle w:val="Heading2"/>
       </w:pPr>
-      <w:bookmarkStart w:id="35" w:name="_Toc49194124"/>
+      <w:bookmarkStart w:id="35" w:name="_Toc52018367"/>
       <w:r>
         <w:t>Checks and Scans</w:t>
       </w:r>
@@ -7696,7 +7675,7 @@
       <w:pPr>
         <w:pStyle w:val="Heading1"/>
       </w:pPr>
-      <w:bookmarkStart w:id="36" w:name="_Toc49194125"/>
+      <w:bookmarkStart w:id="36" w:name="_Toc52018368"/>
       <w:r>
         <w:lastRenderedPageBreak/>
         <w:t>Abnormal Procedures</w:t>
@@ -7707,7 +7686,7 @@
       <w:pPr>
         <w:pStyle w:val="Heading2"/>
       </w:pPr>
-      <w:bookmarkStart w:id="37" w:name="_Toc49194126"/>
+      <w:bookmarkStart w:id="37" w:name="_Toc52018369"/>
       <w:r>
         <w:t>Radio Failure</w:t>
       </w:r>
@@ -7775,6 +7754,14 @@
         <w:pStyle w:val="Heading3"/>
       </w:pPr>
       <w:r>
+        <w:t>NORDO aircraft should squawk 7600 wherever practicable.</w:t>
+      </w:r>
+    </w:p>
+    <w:p>
+      <w:pPr>
+        <w:pStyle w:val="Heading3"/>
+      </w:pPr>
+      <w:r>
         <w:t>Aircraft must not expend munitions without two-way radio communication</w:t>
       </w:r>
       <w:r>
@@ -7789,7 +7776,7 @@
       <w:pPr>
         <w:pStyle w:val="Heading2"/>
       </w:pPr>
-      <w:bookmarkStart w:id="38" w:name="_Toc49194127"/>
+      <w:bookmarkStart w:id="38" w:name="_Toc52018370"/>
       <w:r>
         <w:t xml:space="preserve">Aircraft </w:t>
       </w:r>
@@ -7823,7 +7810,7 @@
       <w:pPr>
         <w:pStyle w:val="Heading2"/>
       </w:pPr>
-      <w:bookmarkStart w:id="39" w:name="_Toc49194128"/>
+      <w:bookmarkStart w:id="39" w:name="_Toc52018371"/>
       <w:r>
         <w:t>Hung Ordnance</w:t>
       </w:r>
@@ -7865,7 +7852,7 @@
       <w:pPr>
         <w:pStyle w:val="Heading2"/>
       </w:pPr>
-      <w:bookmarkStart w:id="40" w:name="_Toc49194129"/>
+      <w:bookmarkStart w:id="40" w:name="_Toc52018372"/>
       <w:r>
         <w:t>Battle Damage</w:t>
       </w:r>
@@ -7918,7 +7905,7 @@
       <w:pPr>
         <w:pStyle w:val="Heading1"/>
       </w:pPr>
-      <w:bookmarkStart w:id="41" w:name="_Toc49194130"/>
+      <w:bookmarkStart w:id="41" w:name="_Toc52018373"/>
       <w:r>
         <w:lastRenderedPageBreak/>
         <w:t>Emergency Procedures</w:t>
@@ -7929,7 +7916,7 @@
       <w:pPr>
         <w:pStyle w:val="Heading2"/>
       </w:pPr>
-      <w:bookmarkStart w:id="42" w:name="_Toc49194131"/>
+      <w:bookmarkStart w:id="42" w:name="_Toc52018374"/>
       <w:r>
         <w:t>Engine Failure</w:t>
       </w:r>

</xml_diff>